<commit_message>
steps with screen shots
</commit_message>
<xml_diff>
--- a/TestSteps.docx
+++ b/TestSteps.docx
@@ -332,6 +332,67 @@
     </w:p>
     <w:p>
       <w:pPr>
+        <w:spacing w:line="276" w:lineRule="auto"/>
+        <w:ind w:left="720"/>
+        <w:jc w:val="center"/>
+        <w:rPr>
+          <w:rFonts w:ascii="Times New Roman" w:hAnsi="Times New Roman" w:cs="Times New Roman"/>
+          <w:sz w:val="28"/>
+          <w:szCs w:val="28"/>
+        </w:rPr>
+      </w:pPr>
+      <w:r>
+        <w:rPr>
+          <w:rFonts w:ascii="Times New Roman" w:hAnsi="Times New Roman" w:cs="Times New Roman"/>
+          <w:noProof/>
+          <w:sz w:val="28"/>
+          <w:szCs w:val="28"/>
+        </w:rPr>
+        <w:drawing>
+          <wp:inline distT="0" distB="0" distL="0" distR="0" wp14:anchorId="775D916B" wp14:editId="7AC8A288">
+            <wp:extent cx="5731510" cy="2171065"/>
+            <wp:effectExtent l="0" t="0" r="2540" b="635"/>
+            <wp:docPr id="1475984811" name="Picture 1"/>
+            <wp:cNvGraphicFramePr>
+              <a:graphicFrameLocks xmlns:a="http://schemas.openxmlformats.org/drawingml/2006/main" noChangeAspect="1"/>
+            </wp:cNvGraphicFramePr>
+            <a:graphic xmlns:a="http://schemas.openxmlformats.org/drawingml/2006/main">
+              <a:graphicData uri="http://schemas.openxmlformats.org/drawingml/2006/picture">
+                <pic:pic xmlns:pic="http://schemas.openxmlformats.org/drawingml/2006/picture">
+                  <pic:nvPicPr>
+                    <pic:cNvPr id="1475984811" name="Picture 1475984811"/>
+                    <pic:cNvPicPr/>
+                  </pic:nvPicPr>
+                  <pic:blipFill>
+                    <a:blip r:embed="rId5">
+                      <a:extLst>
+                        <a:ext uri="{28A0092B-C50C-407E-A947-70E740481C1C}">
+                          <a14:useLocalDpi xmlns:a14="http://schemas.microsoft.com/office/drawing/2010/main" val="0"/>
+                        </a:ext>
+                      </a:extLst>
+                    </a:blip>
+                    <a:stretch>
+                      <a:fillRect/>
+                    </a:stretch>
+                  </pic:blipFill>
+                  <pic:spPr>
+                    <a:xfrm>
+                      <a:off x="0" y="0"/>
+                      <a:ext cx="5731510" cy="2171065"/>
+                    </a:xfrm>
+                    <a:prstGeom prst="rect">
+                      <a:avLst/>
+                    </a:prstGeom>
+                  </pic:spPr>
+                </pic:pic>
+              </a:graphicData>
+            </a:graphic>
+          </wp:inline>
+        </w:drawing>
+      </w:r>
+    </w:p>
+    <w:p>
+      <w:pPr>
         <w:pStyle w:val="ListParagraph"/>
         <w:numPr>
           <w:ilvl w:val="0"/>
@@ -541,6 +602,18 @@
     </w:p>
     <w:p>
       <w:pPr>
+        <w:spacing w:line="276" w:lineRule="auto"/>
+        <w:ind w:left="720"/>
+        <w:jc w:val="both"/>
+        <w:rPr>
+          <w:rFonts w:ascii="Times New Roman" w:hAnsi="Times New Roman" w:cs="Times New Roman"/>
+          <w:sz w:val="28"/>
+          <w:szCs w:val="28"/>
+        </w:rPr>
+      </w:pPr>
+    </w:p>
+    <w:p>
+      <w:pPr>
         <w:pStyle w:val="ListParagraph"/>
         <w:numPr>
           <w:ilvl w:val="0"/>
@@ -562,6 +635,7 @@
           <w:sz w:val="28"/>
           <w:szCs w:val="28"/>
         </w:rPr>
+        <w:lastRenderedPageBreak/>
         <w:t>Create a New Java Class:</w:t>
       </w:r>
     </w:p>
@@ -651,6 +725,67 @@
           <w:szCs w:val="28"/>
         </w:rPr>
         <w:t xml:space="preserve"> and click Finish.</w:t>
+      </w:r>
+    </w:p>
+    <w:p>
+      <w:pPr>
+        <w:spacing w:line="276" w:lineRule="auto"/>
+        <w:ind w:left="720"/>
+        <w:jc w:val="center"/>
+        <w:rPr>
+          <w:rFonts w:ascii="Times New Roman" w:hAnsi="Times New Roman" w:cs="Times New Roman"/>
+          <w:sz w:val="28"/>
+          <w:szCs w:val="28"/>
+        </w:rPr>
+      </w:pPr>
+      <w:r>
+        <w:rPr>
+          <w:rFonts w:ascii="Times New Roman" w:hAnsi="Times New Roman" w:cs="Times New Roman"/>
+          <w:noProof/>
+          <w:sz w:val="28"/>
+          <w:szCs w:val="28"/>
+        </w:rPr>
+        <w:drawing>
+          <wp:inline distT="0" distB="0" distL="0" distR="0" wp14:anchorId="5EB92D01" wp14:editId="55BCF151">
+            <wp:extent cx="2560320" cy="2732824"/>
+            <wp:effectExtent l="0" t="0" r="0" b="0"/>
+            <wp:docPr id="1785614300" name="Picture 2"/>
+            <wp:cNvGraphicFramePr>
+              <a:graphicFrameLocks xmlns:a="http://schemas.openxmlformats.org/drawingml/2006/main" noChangeAspect="1"/>
+            </wp:cNvGraphicFramePr>
+            <a:graphic xmlns:a="http://schemas.openxmlformats.org/drawingml/2006/main">
+              <a:graphicData uri="http://schemas.openxmlformats.org/drawingml/2006/picture">
+                <pic:pic xmlns:pic="http://schemas.openxmlformats.org/drawingml/2006/picture">
+                  <pic:nvPicPr>
+                    <pic:cNvPr id="1785614300" name="Picture 1785614300"/>
+                    <pic:cNvPicPr/>
+                  </pic:nvPicPr>
+                  <pic:blipFill>
+                    <a:blip r:embed="rId6">
+                      <a:extLst>
+                        <a:ext uri="{28A0092B-C50C-407E-A947-70E740481C1C}">
+                          <a14:useLocalDpi xmlns:a14="http://schemas.microsoft.com/office/drawing/2010/main" val="0"/>
+                        </a:ext>
+                      </a:extLst>
+                    </a:blip>
+                    <a:stretch>
+                      <a:fillRect/>
+                    </a:stretch>
+                  </pic:blipFill>
+                  <pic:spPr>
+                    <a:xfrm>
+                      <a:off x="0" y="0"/>
+                      <a:ext cx="2565066" cy="2737890"/>
+                    </a:xfrm>
+                    <a:prstGeom prst="rect">
+                      <a:avLst/>
+                    </a:prstGeom>
+                  </pic:spPr>
+                </pic:pic>
+              </a:graphicData>
+            </a:graphic>
+          </wp:inline>
+        </w:drawing>
       </w:r>
     </w:p>
     <w:p>
@@ -797,18 +932,6 @@
     </w:p>
     <w:p>
       <w:pPr>
-        <w:spacing w:line="276" w:lineRule="auto"/>
-        <w:ind w:left="1080"/>
-        <w:jc w:val="both"/>
-        <w:rPr>
-          <w:rFonts w:ascii="Times New Roman" w:hAnsi="Times New Roman" w:cs="Times New Roman"/>
-          <w:sz w:val="28"/>
-          <w:szCs w:val="28"/>
-        </w:rPr>
-      </w:pPr>
-    </w:p>
-    <w:p>
-      <w:pPr>
         <w:pStyle w:val="ListParagraph"/>
         <w:numPr>
           <w:ilvl w:val="0"/>
@@ -881,6 +1004,67 @@
     </w:p>
     <w:p>
       <w:pPr>
+        <w:spacing w:line="276" w:lineRule="auto"/>
+        <w:ind w:left="720"/>
+        <w:jc w:val="center"/>
+        <w:rPr>
+          <w:rFonts w:ascii="Times New Roman" w:hAnsi="Times New Roman" w:cs="Times New Roman"/>
+          <w:sz w:val="28"/>
+          <w:szCs w:val="28"/>
+        </w:rPr>
+      </w:pPr>
+      <w:r>
+        <w:rPr>
+          <w:rFonts w:ascii="Times New Roman" w:hAnsi="Times New Roman" w:cs="Times New Roman"/>
+          <w:noProof/>
+          <w:sz w:val="28"/>
+          <w:szCs w:val="28"/>
+        </w:rPr>
+        <w:drawing>
+          <wp:inline distT="0" distB="0" distL="0" distR="0" wp14:anchorId="2D80395E" wp14:editId="073D8E6D">
+            <wp:extent cx="5731510" cy="2606040"/>
+            <wp:effectExtent l="0" t="0" r="2540" b="3810"/>
+            <wp:docPr id="914593454" name="Picture 3"/>
+            <wp:cNvGraphicFramePr>
+              <a:graphicFrameLocks xmlns:a="http://schemas.openxmlformats.org/drawingml/2006/main" noChangeAspect="1"/>
+            </wp:cNvGraphicFramePr>
+            <a:graphic xmlns:a="http://schemas.openxmlformats.org/drawingml/2006/main">
+              <a:graphicData uri="http://schemas.openxmlformats.org/drawingml/2006/picture">
+                <pic:pic xmlns:pic="http://schemas.openxmlformats.org/drawingml/2006/picture">
+                  <pic:nvPicPr>
+                    <pic:cNvPr id="914593454" name="Picture 914593454"/>
+                    <pic:cNvPicPr/>
+                  </pic:nvPicPr>
+                  <pic:blipFill>
+                    <a:blip r:embed="rId7">
+                      <a:extLst>
+                        <a:ext uri="{28A0092B-C50C-407E-A947-70E740481C1C}">
+                          <a14:useLocalDpi xmlns:a14="http://schemas.microsoft.com/office/drawing/2010/main" val="0"/>
+                        </a:ext>
+                      </a:extLst>
+                    </a:blip>
+                    <a:stretch>
+                      <a:fillRect/>
+                    </a:stretch>
+                  </pic:blipFill>
+                  <pic:spPr>
+                    <a:xfrm>
+                      <a:off x="0" y="0"/>
+                      <a:ext cx="5731510" cy="2606040"/>
+                    </a:xfrm>
+                    <a:prstGeom prst="rect">
+                      <a:avLst/>
+                    </a:prstGeom>
+                  </pic:spPr>
+                </pic:pic>
+              </a:graphicData>
+            </a:graphic>
+          </wp:inline>
+        </w:drawing>
+      </w:r>
+    </w:p>
+    <w:p>
+      <w:pPr>
         <w:pStyle w:val="ListParagraph"/>
         <w:numPr>
           <w:ilvl w:val="0"/>
@@ -902,6 +1086,7 @@
           <w:sz w:val="28"/>
           <w:szCs w:val="28"/>
         </w:rPr>
+        <w:lastRenderedPageBreak/>
         <w:t>Check the Output in the Console:</w:t>
       </w:r>
     </w:p>
@@ -950,6 +1135,187 @@
         </w:rPr>
         <w:t>Ensure that the test runs successfully and the correct status code is returned.</w:t>
       </w:r>
+    </w:p>
+    <w:p>
+      <w:pPr>
+        <w:spacing w:line="276" w:lineRule="auto"/>
+        <w:ind w:left="720"/>
+        <w:rPr>
+          <w:rFonts w:ascii="Times New Roman" w:hAnsi="Times New Roman" w:cs="Times New Roman"/>
+          <w:sz w:val="28"/>
+          <w:szCs w:val="28"/>
+        </w:rPr>
+      </w:pPr>
+      <w:r>
+        <w:rPr>
+          <w:rFonts w:ascii="Times New Roman" w:hAnsi="Times New Roman" w:cs="Times New Roman"/>
+          <w:noProof/>
+          <w:sz w:val="28"/>
+          <w:szCs w:val="28"/>
+        </w:rPr>
+        <w:drawing>
+          <wp:inline distT="0" distB="0" distL="0" distR="0" wp14:anchorId="2C98F2D6" wp14:editId="6E23D44A">
+            <wp:extent cx="5731510" cy="3787775"/>
+            <wp:effectExtent l="0" t="0" r="2540" b="3175"/>
+            <wp:docPr id="762384238" name="Picture 4"/>
+            <wp:cNvGraphicFramePr>
+              <a:graphicFrameLocks xmlns:a="http://schemas.openxmlformats.org/drawingml/2006/main" noChangeAspect="1"/>
+            </wp:cNvGraphicFramePr>
+            <a:graphic xmlns:a="http://schemas.openxmlformats.org/drawingml/2006/main">
+              <a:graphicData uri="http://schemas.openxmlformats.org/drawingml/2006/picture">
+                <pic:pic xmlns:pic="http://schemas.openxmlformats.org/drawingml/2006/picture">
+                  <pic:nvPicPr>
+                    <pic:cNvPr id="762384238" name="Picture 762384238"/>
+                    <pic:cNvPicPr/>
+                  </pic:nvPicPr>
+                  <pic:blipFill>
+                    <a:blip r:embed="rId8">
+                      <a:extLst>
+                        <a:ext uri="{28A0092B-C50C-407E-A947-70E740481C1C}">
+                          <a14:useLocalDpi xmlns:a14="http://schemas.microsoft.com/office/drawing/2010/main" val="0"/>
+                        </a:ext>
+                      </a:extLst>
+                    </a:blip>
+                    <a:stretch>
+                      <a:fillRect/>
+                    </a:stretch>
+                  </pic:blipFill>
+                  <pic:spPr>
+                    <a:xfrm>
+                      <a:off x="0" y="0"/>
+                      <a:ext cx="5731510" cy="3787775"/>
+                    </a:xfrm>
+                    <a:prstGeom prst="rect">
+                      <a:avLst/>
+                    </a:prstGeom>
+                  </pic:spPr>
+                </pic:pic>
+              </a:graphicData>
+            </a:graphic>
+          </wp:inline>
+        </w:drawing>
+      </w:r>
+    </w:p>
+    <w:p>
+      <w:pPr>
+        <w:spacing w:line="276" w:lineRule="auto"/>
+        <w:ind w:left="720"/>
+        <w:rPr>
+          <w:rFonts w:ascii="Times New Roman" w:hAnsi="Times New Roman" w:cs="Times New Roman"/>
+          <w:sz w:val="28"/>
+          <w:szCs w:val="28"/>
+        </w:rPr>
+      </w:pPr>
+    </w:p>
+    <w:p>
+      <w:pPr>
+        <w:spacing w:line="276" w:lineRule="auto"/>
+        <w:ind w:left="720"/>
+        <w:rPr>
+          <w:rFonts w:ascii="Times New Roman" w:hAnsi="Times New Roman" w:cs="Times New Roman"/>
+          <w:sz w:val="28"/>
+          <w:szCs w:val="28"/>
+        </w:rPr>
+      </w:pPr>
+    </w:p>
+    <w:p>
+      <w:pPr>
+        <w:spacing w:line="276" w:lineRule="auto"/>
+        <w:ind w:left="720"/>
+        <w:rPr>
+          <w:rFonts w:ascii="Times New Roman" w:hAnsi="Times New Roman" w:cs="Times New Roman"/>
+          <w:sz w:val="28"/>
+          <w:szCs w:val="28"/>
+        </w:rPr>
+      </w:pPr>
+    </w:p>
+    <w:p>
+      <w:pPr>
+        <w:spacing w:line="276" w:lineRule="auto"/>
+        <w:ind w:left="720"/>
+        <w:rPr>
+          <w:rFonts w:ascii="Times New Roman" w:hAnsi="Times New Roman" w:cs="Times New Roman"/>
+          <w:sz w:val="28"/>
+          <w:szCs w:val="28"/>
+        </w:rPr>
+      </w:pPr>
+    </w:p>
+    <w:p>
+      <w:pPr>
+        <w:spacing w:line="276" w:lineRule="auto"/>
+        <w:ind w:left="720"/>
+        <w:rPr>
+          <w:rFonts w:ascii="Times New Roman" w:hAnsi="Times New Roman" w:cs="Times New Roman"/>
+          <w:sz w:val="28"/>
+          <w:szCs w:val="28"/>
+        </w:rPr>
+      </w:pPr>
+    </w:p>
+    <w:p>
+      <w:pPr>
+        <w:spacing w:line="276" w:lineRule="auto"/>
+        <w:ind w:left="720"/>
+        <w:rPr>
+          <w:rFonts w:ascii="Times New Roman" w:hAnsi="Times New Roman" w:cs="Times New Roman"/>
+          <w:sz w:val="28"/>
+          <w:szCs w:val="28"/>
+        </w:rPr>
+      </w:pPr>
+    </w:p>
+    <w:p>
+      <w:pPr>
+        <w:spacing w:line="276" w:lineRule="auto"/>
+        <w:ind w:left="720"/>
+        <w:rPr>
+          <w:rFonts w:ascii="Times New Roman" w:hAnsi="Times New Roman" w:cs="Times New Roman"/>
+          <w:sz w:val="28"/>
+          <w:szCs w:val="28"/>
+        </w:rPr>
+      </w:pPr>
+    </w:p>
+    <w:p>
+      <w:pPr>
+        <w:spacing w:line="276" w:lineRule="auto"/>
+        <w:ind w:left="720"/>
+        <w:rPr>
+          <w:rFonts w:ascii="Times New Roman" w:hAnsi="Times New Roman" w:cs="Times New Roman"/>
+          <w:sz w:val="28"/>
+          <w:szCs w:val="28"/>
+        </w:rPr>
+      </w:pPr>
+    </w:p>
+    <w:p>
+      <w:pPr>
+        <w:spacing w:line="276" w:lineRule="auto"/>
+        <w:ind w:left="720"/>
+        <w:rPr>
+          <w:rFonts w:ascii="Times New Roman" w:hAnsi="Times New Roman" w:cs="Times New Roman"/>
+          <w:sz w:val="28"/>
+          <w:szCs w:val="28"/>
+        </w:rPr>
+      </w:pPr>
+    </w:p>
+    <w:p>
+      <w:pPr>
+        <w:spacing w:line="276" w:lineRule="auto"/>
+        <w:ind w:left="720"/>
+        <w:rPr>
+          <w:rFonts w:ascii="Times New Roman" w:hAnsi="Times New Roman" w:cs="Times New Roman"/>
+          <w:sz w:val="28"/>
+          <w:szCs w:val="28"/>
+        </w:rPr>
+      </w:pPr>
+    </w:p>
+    <w:p>
+      <w:pPr>
+        <w:spacing w:line="276" w:lineRule="auto"/>
+        <w:ind w:left="720"/>
+        <w:rPr>
+          <w:rFonts w:ascii="Times New Roman" w:hAnsi="Times New Roman" w:cs="Times New Roman"/>
+          <w:sz w:val="28"/>
+          <w:szCs w:val="28"/>
+        </w:rPr>
+      </w:pPr>
     </w:p>
     <w:p>
       <w:pPr>
@@ -974,6 +1340,7 @@
           <w:sz w:val="28"/>
           <w:szCs w:val="28"/>
         </w:rPr>
+        <w:lastRenderedPageBreak/>
         <w:t>Check the Emailable Report:</w:t>
       </w:r>
     </w:p>
@@ -1071,13 +1438,125 @@
     </w:p>
     <w:p>
       <w:pPr>
-        <w:jc w:val="both"/>
-        <w:rPr>
-          <w:rFonts w:ascii="Times New Roman" w:hAnsi="Times New Roman" w:cs="Times New Roman"/>
-          <w:sz w:val="28"/>
-          <w:szCs w:val="28"/>
-        </w:rPr>
-      </w:pPr>
+        <w:spacing w:line="276" w:lineRule="auto"/>
+        <w:ind w:left="720"/>
+        <w:jc w:val="center"/>
+        <w:rPr>
+          <w:rFonts w:ascii="Times New Roman" w:hAnsi="Times New Roman" w:cs="Times New Roman"/>
+          <w:sz w:val="28"/>
+          <w:szCs w:val="28"/>
+        </w:rPr>
+      </w:pPr>
+      <w:r>
+        <w:rPr>
+          <w:rFonts w:ascii="Times New Roman" w:hAnsi="Times New Roman" w:cs="Times New Roman"/>
+          <w:noProof/>
+          <w:sz w:val="28"/>
+          <w:szCs w:val="28"/>
+        </w:rPr>
+        <w:drawing>
+          <wp:inline distT="0" distB="0" distL="0" distR="0" wp14:anchorId="44CA7553" wp14:editId="3041DDA1">
+            <wp:extent cx="2293620" cy="3465131"/>
+            <wp:effectExtent l="0" t="0" r="0" b="2540"/>
+            <wp:docPr id="1990145402" name="Picture 5"/>
+            <wp:cNvGraphicFramePr>
+              <a:graphicFrameLocks xmlns:a="http://schemas.openxmlformats.org/drawingml/2006/main" noChangeAspect="1"/>
+            </wp:cNvGraphicFramePr>
+            <a:graphic xmlns:a="http://schemas.openxmlformats.org/drawingml/2006/main">
+              <a:graphicData uri="http://schemas.openxmlformats.org/drawingml/2006/picture">
+                <pic:pic xmlns:pic="http://schemas.openxmlformats.org/drawingml/2006/picture">
+                  <pic:nvPicPr>
+                    <pic:cNvPr id="1990145402" name="Picture 1990145402"/>
+                    <pic:cNvPicPr/>
+                  </pic:nvPicPr>
+                  <pic:blipFill>
+                    <a:blip r:embed="rId9">
+                      <a:extLst>
+                        <a:ext uri="{28A0092B-C50C-407E-A947-70E740481C1C}">
+                          <a14:useLocalDpi xmlns:a14="http://schemas.microsoft.com/office/drawing/2010/main" val="0"/>
+                        </a:ext>
+                      </a:extLst>
+                    </a:blip>
+                    <a:stretch>
+                      <a:fillRect/>
+                    </a:stretch>
+                  </pic:blipFill>
+                  <pic:spPr>
+                    <a:xfrm>
+                      <a:off x="0" y="0"/>
+                      <a:ext cx="2376154" cy="3589821"/>
+                    </a:xfrm>
+                    <a:prstGeom prst="rect">
+                      <a:avLst/>
+                    </a:prstGeom>
+                  </pic:spPr>
+                </pic:pic>
+              </a:graphicData>
+            </a:graphic>
+          </wp:inline>
+        </w:drawing>
+      </w:r>
+    </w:p>
+    <w:p>
+      <w:pPr>
+        <w:spacing w:line="276" w:lineRule="auto"/>
+        <w:ind w:left="720"/>
+        <w:jc w:val="center"/>
+        <w:rPr>
+          <w:rFonts w:ascii="Times New Roman" w:hAnsi="Times New Roman" w:cs="Times New Roman"/>
+          <w:sz w:val="28"/>
+          <w:szCs w:val="28"/>
+        </w:rPr>
+      </w:pPr>
+      <w:r>
+        <w:rPr>
+          <w:rFonts w:ascii="Times New Roman" w:hAnsi="Times New Roman" w:cs="Times New Roman"/>
+          <w:noProof/>
+          <w:sz w:val="28"/>
+          <w:szCs w:val="28"/>
+        </w:rPr>
+        <w:drawing>
+          <wp:inline distT="0" distB="0" distL="0" distR="0" wp14:anchorId="796DD4A1" wp14:editId="7116EF78">
+            <wp:extent cx="4115414" cy="3337560"/>
+            <wp:effectExtent l="0" t="0" r="0" b="0"/>
+            <wp:docPr id="1804321982" name="Picture 6"/>
+            <wp:cNvGraphicFramePr>
+              <a:graphicFrameLocks xmlns:a="http://schemas.openxmlformats.org/drawingml/2006/main" noChangeAspect="1"/>
+            </wp:cNvGraphicFramePr>
+            <a:graphic xmlns:a="http://schemas.openxmlformats.org/drawingml/2006/main">
+              <a:graphicData uri="http://schemas.openxmlformats.org/drawingml/2006/picture">
+                <pic:pic xmlns:pic="http://schemas.openxmlformats.org/drawingml/2006/picture">
+                  <pic:nvPicPr>
+                    <pic:cNvPr id="1804321982" name="Picture 1804321982"/>
+                    <pic:cNvPicPr/>
+                  </pic:nvPicPr>
+                  <pic:blipFill>
+                    <a:blip r:embed="rId10" cstate="print">
+                      <a:extLst>
+                        <a:ext uri="{28A0092B-C50C-407E-A947-70E740481C1C}">
+                          <a14:useLocalDpi xmlns:a14="http://schemas.microsoft.com/office/drawing/2010/main" val="0"/>
+                        </a:ext>
+                      </a:extLst>
+                    </a:blip>
+                    <a:stretch>
+                      <a:fillRect/>
+                    </a:stretch>
+                  </pic:blipFill>
+                  <pic:spPr>
+                    <a:xfrm>
+                      <a:off x="0" y="0"/>
+                      <a:ext cx="4154448" cy="3369216"/>
+                    </a:xfrm>
+                    <a:prstGeom prst="rect">
+                      <a:avLst/>
+                    </a:prstGeom>
+                  </pic:spPr>
+                </pic:pic>
+              </a:graphicData>
+            </a:graphic>
+          </wp:inline>
+        </w:drawing>
+      </w:r>
     </w:p>
     <w:sectPr>
       <w:pgSz w:w="11906" w:h="16838"/>
@@ -3259,6 +3738,7 @@
   <w:style w:type="character" w:default="1" w:styleId="DefaultParagraphFont">
     <w:name w:val="Default Paragraph Font"/>
     <w:uiPriority w:val="1"/>
+    <w:semiHidden/>
     <w:unhideWhenUsed/>
   </w:style>
   <w:style w:type="table" w:default="1" w:styleId="TableNormal">

</xml_diff>